<commit_message>
question 12 : next greater element 2
</commit_message>
<xml_diff>
--- a/_Assignments Q&A/Pranoy_Array_Assignment_Part2_Solution.docx
+++ b/_Assignments Q&A/Pranoy_Array_Assignment_Part2_Solution.docx
@@ -15092,7 +15092,7 @@
             <w:sz w:val="28"/>
             <w:szCs w:val="28"/>
           </w:rPr>
-          <w:t>https://leetcode.com/problems/3sum/</w:t>
+          <w:t>https://leetcode.com/problems/next-greater-element-ii/</w:t>
         </w:r>
       </w:hyperlink>
       <w:r>
@@ -15122,29 +15122,2049 @@
         <w:t>Solution:</w:t>
       </w:r>
     </w:p>
-    <w:p/>
-    <w:p/>
-    <w:p/>
-    <w:p/>
-    <w:p/>
-    <w:p/>
-    <w:p/>
-    <w:p/>
-    <w:p/>
-    <w:p/>
-    <w:p/>
-    <w:p/>
-    <w:p/>
-    <w:p/>
-    <w:p/>
-    <w:p/>
-    <w:p/>
-    <w:p/>
-    <w:p/>
-    <w:p/>
-    <w:p/>
-    <w:p/>
-    <w:p/>
+    <w:p>
+      <w:pPr>
+        <w:shd w:val="clear" w:color="auto" w:fill="FFFFFF"/>
+        <w:spacing w:after="0" w:line="240" w:lineRule="auto"/>
+        <w:rPr>
+          <w:rFonts w:ascii="JetBrains Mono" w:eastAsia="Times New Roman" w:hAnsi="JetBrains Mono" w:cs="JetBrains Mono"/>
+          <w:color w:val="080808"/>
+          <w:kern w:val="0"/>
+          <w:sz w:val="20"/>
+          <w:szCs w:val="20"/>
+          <w14:ligatures w14:val="none"/>
+        </w:rPr>
+      </w:pPr>
+      <w:r>
+        <w:rPr>
+          <w:rFonts w:ascii="JetBrains Mono" w:eastAsia="Times New Roman" w:hAnsi="JetBrains Mono" w:cs="JetBrains Mono"/>
+          <w:color w:val="0033B3"/>
+          <w:kern w:val="0"/>
+          <w:sz w:val="20"/>
+          <w:szCs w:val="20"/>
+          <w14:ligatures w14:val="none"/>
+        </w:rPr>
+        <w:t xml:space="preserve">import </w:t>
+      </w:r>
+      <w:r>
+        <w:rPr>
+          <w:rFonts w:ascii="JetBrains Mono" w:eastAsia="Times New Roman" w:hAnsi="JetBrains Mono" w:cs="JetBrains Mono"/>
+          <w:color w:val="000000"/>
+          <w:kern w:val="0"/>
+          <w:sz w:val="20"/>
+          <w:szCs w:val="20"/>
+          <w14:ligatures w14:val="none"/>
+        </w:rPr>
+        <w:t>java.util.Arrays</w:t>
+      </w:r>
+      <w:r>
+        <w:rPr>
+          <w:rFonts w:ascii="JetBrains Mono" w:eastAsia="Times New Roman" w:hAnsi="JetBrains Mono" w:cs="JetBrains Mono"/>
+          <w:color w:val="080808"/>
+          <w:kern w:val="0"/>
+          <w:sz w:val="20"/>
+          <w:szCs w:val="20"/>
+          <w14:ligatures w14:val="none"/>
+        </w:rPr>
+        <w:t>;</w:t>
+      </w:r>
+      <w:r>
+        <w:rPr>
+          <w:rFonts w:ascii="JetBrains Mono" w:eastAsia="Times New Roman" w:hAnsi="JetBrains Mono" w:cs="JetBrains Mono"/>
+          <w:color w:val="080808"/>
+          <w:kern w:val="0"/>
+          <w:sz w:val="20"/>
+          <w:szCs w:val="20"/>
+          <w14:ligatures w14:val="none"/>
+        </w:rPr>
+        <w:br/>
+      </w:r>
+      <w:r>
+        <w:rPr>
+          <w:rFonts w:ascii="JetBrains Mono" w:eastAsia="Times New Roman" w:hAnsi="JetBrains Mono" w:cs="JetBrains Mono"/>
+          <w:color w:val="0033B3"/>
+          <w:kern w:val="0"/>
+          <w:sz w:val="20"/>
+          <w:szCs w:val="20"/>
+          <w14:ligatures w14:val="none"/>
+        </w:rPr>
+        <w:t xml:space="preserve">import </w:t>
+      </w:r>
+      <w:r>
+        <w:rPr>
+          <w:rFonts w:ascii="JetBrains Mono" w:eastAsia="Times New Roman" w:hAnsi="JetBrains Mono" w:cs="JetBrains Mono"/>
+          <w:color w:val="000000"/>
+          <w:kern w:val="0"/>
+          <w:sz w:val="20"/>
+          <w:szCs w:val="20"/>
+          <w14:ligatures w14:val="none"/>
+        </w:rPr>
+        <w:t>java.util.Stack</w:t>
+      </w:r>
+      <w:r>
+        <w:rPr>
+          <w:rFonts w:ascii="JetBrains Mono" w:eastAsia="Times New Roman" w:hAnsi="JetBrains Mono" w:cs="JetBrains Mono"/>
+          <w:color w:val="080808"/>
+          <w:kern w:val="0"/>
+          <w:sz w:val="20"/>
+          <w:szCs w:val="20"/>
+          <w14:ligatures w14:val="none"/>
+        </w:rPr>
+        <w:t>;</w:t>
+      </w:r>
+      <w:r>
+        <w:rPr>
+          <w:rFonts w:ascii="JetBrains Mono" w:eastAsia="Times New Roman" w:hAnsi="JetBrains Mono" w:cs="JetBrains Mono"/>
+          <w:color w:val="080808"/>
+          <w:kern w:val="0"/>
+          <w:sz w:val="20"/>
+          <w:szCs w:val="20"/>
+          <w14:ligatures w14:val="none"/>
+        </w:rPr>
+        <w:br/>
+      </w:r>
+      <w:r>
+        <w:rPr>
+          <w:rFonts w:ascii="JetBrains Mono" w:eastAsia="Times New Roman" w:hAnsi="JetBrains Mono" w:cs="JetBrains Mono"/>
+          <w:color w:val="080808"/>
+          <w:kern w:val="0"/>
+          <w:sz w:val="20"/>
+          <w:szCs w:val="20"/>
+          <w14:ligatures w14:val="none"/>
+        </w:rPr>
+        <w:br/>
+      </w:r>
+      <w:r>
+        <w:rPr>
+          <w:rFonts w:ascii="JetBrains Mono" w:eastAsia="Times New Roman" w:hAnsi="JetBrains Mono" w:cs="JetBrains Mono"/>
+          <w:i/>
+          <w:iCs/>
+          <w:color w:val="8C8C8C"/>
+          <w:kern w:val="0"/>
+          <w:sz w:val="20"/>
+          <w:szCs w:val="20"/>
+          <w14:ligatures w14:val="none"/>
+        </w:rPr>
+        <w:t>/**</w:t>
+      </w:r>
+      <w:r>
+        <w:rPr>
+          <w:rFonts w:ascii="JetBrains Mono" w:eastAsia="Times New Roman" w:hAnsi="JetBrains Mono" w:cs="JetBrains Mono"/>
+          <w:i/>
+          <w:iCs/>
+          <w:color w:val="8C8C8C"/>
+          <w:kern w:val="0"/>
+          <w:sz w:val="20"/>
+          <w:szCs w:val="20"/>
+          <w14:ligatures w14:val="none"/>
+        </w:rPr>
+        <w:br/>
+        <w:t xml:space="preserve"> * @author pranoy.chakraborty</w:t>
+      </w:r>
+      <w:r>
+        <w:rPr>
+          <w:rFonts w:ascii="JetBrains Mono" w:eastAsia="Times New Roman" w:hAnsi="JetBrains Mono" w:cs="JetBrains Mono"/>
+          <w:i/>
+          <w:iCs/>
+          <w:color w:val="8C8C8C"/>
+          <w:kern w:val="0"/>
+          <w:sz w:val="20"/>
+          <w:szCs w:val="20"/>
+          <w14:ligatures w14:val="none"/>
+        </w:rPr>
+        <w:br/>
+        <w:t xml:space="preserve"> * @Date 31/05/2023</w:t>
+      </w:r>
+      <w:r>
+        <w:rPr>
+          <w:rFonts w:ascii="JetBrains Mono" w:eastAsia="Times New Roman" w:hAnsi="JetBrains Mono" w:cs="JetBrains Mono"/>
+          <w:i/>
+          <w:iCs/>
+          <w:color w:val="8C8C8C"/>
+          <w:kern w:val="0"/>
+          <w:sz w:val="20"/>
+          <w:szCs w:val="20"/>
+          <w14:ligatures w14:val="none"/>
+        </w:rPr>
+        <w:br/>
+        <w:t xml:space="preserve"> */</w:t>
+      </w:r>
+      <w:r>
+        <w:rPr>
+          <w:rFonts w:ascii="JetBrains Mono" w:eastAsia="Times New Roman" w:hAnsi="JetBrains Mono" w:cs="JetBrains Mono"/>
+          <w:i/>
+          <w:iCs/>
+          <w:color w:val="8C8C8C"/>
+          <w:kern w:val="0"/>
+          <w:sz w:val="20"/>
+          <w:szCs w:val="20"/>
+          <w14:ligatures w14:val="none"/>
+        </w:rPr>
+        <w:br/>
+      </w:r>
+      <w:r>
+        <w:rPr>
+          <w:rFonts w:ascii="JetBrains Mono" w:eastAsia="Times New Roman" w:hAnsi="JetBrains Mono" w:cs="JetBrains Mono"/>
+          <w:color w:val="0033B3"/>
+          <w:kern w:val="0"/>
+          <w:sz w:val="20"/>
+          <w:szCs w:val="20"/>
+          <w14:ligatures w14:val="none"/>
+        </w:rPr>
+        <w:t xml:space="preserve">public class </w:t>
+      </w:r>
+      <w:r>
+        <w:rPr>
+          <w:rFonts w:ascii="JetBrains Mono" w:eastAsia="Times New Roman" w:hAnsi="JetBrains Mono" w:cs="JetBrains Mono"/>
+          <w:color w:val="000000"/>
+          <w:kern w:val="0"/>
+          <w:sz w:val="20"/>
+          <w:szCs w:val="20"/>
+          <w14:ligatures w14:val="none"/>
+        </w:rPr>
+        <w:t xml:space="preserve">QuestionElevenSolution </w:t>
+      </w:r>
+      <w:r>
+        <w:rPr>
+          <w:rFonts w:ascii="JetBrains Mono" w:eastAsia="Times New Roman" w:hAnsi="JetBrains Mono" w:cs="JetBrains Mono"/>
+          <w:color w:val="080808"/>
+          <w:kern w:val="0"/>
+          <w:sz w:val="20"/>
+          <w:szCs w:val="20"/>
+          <w14:ligatures w14:val="none"/>
+        </w:rPr>
+        <w:t>{</w:t>
+      </w:r>
+      <w:r>
+        <w:rPr>
+          <w:rFonts w:ascii="JetBrains Mono" w:eastAsia="Times New Roman" w:hAnsi="JetBrains Mono" w:cs="JetBrains Mono"/>
+          <w:color w:val="080808"/>
+          <w:kern w:val="0"/>
+          <w:sz w:val="20"/>
+          <w:szCs w:val="20"/>
+          <w14:ligatures w14:val="none"/>
+        </w:rPr>
+        <w:br/>
+        <w:t xml:space="preserve">    </w:t>
+      </w:r>
+      <w:r>
+        <w:rPr>
+          <w:rFonts w:ascii="JetBrains Mono" w:eastAsia="Times New Roman" w:hAnsi="JetBrains Mono" w:cs="JetBrains Mono"/>
+          <w:color w:val="0033B3"/>
+          <w:kern w:val="0"/>
+          <w:sz w:val="20"/>
+          <w:szCs w:val="20"/>
+          <w14:ligatures w14:val="none"/>
+        </w:rPr>
+        <w:t xml:space="preserve">public static void </w:t>
+      </w:r>
+      <w:r>
+        <w:rPr>
+          <w:rFonts w:ascii="JetBrains Mono" w:eastAsia="Times New Roman" w:hAnsi="JetBrains Mono" w:cs="JetBrains Mono"/>
+          <w:color w:val="00627A"/>
+          <w:kern w:val="0"/>
+          <w:sz w:val="20"/>
+          <w:szCs w:val="20"/>
+          <w14:ligatures w14:val="none"/>
+        </w:rPr>
+        <w:t>main</w:t>
+      </w:r>
+      <w:r>
+        <w:rPr>
+          <w:rFonts w:ascii="JetBrains Mono" w:eastAsia="Times New Roman" w:hAnsi="JetBrains Mono" w:cs="JetBrains Mono"/>
+          <w:color w:val="080808"/>
+          <w:kern w:val="0"/>
+          <w:sz w:val="20"/>
+          <w:szCs w:val="20"/>
+          <w14:ligatures w14:val="none"/>
+        </w:rPr>
+        <w:t>(</w:t>
+      </w:r>
+      <w:r>
+        <w:rPr>
+          <w:rFonts w:ascii="JetBrains Mono" w:eastAsia="Times New Roman" w:hAnsi="JetBrains Mono" w:cs="JetBrains Mono"/>
+          <w:color w:val="000000"/>
+          <w:kern w:val="0"/>
+          <w:sz w:val="20"/>
+          <w:szCs w:val="20"/>
+          <w14:ligatures w14:val="none"/>
+        </w:rPr>
+        <w:t>String</w:t>
+      </w:r>
+      <w:r>
+        <w:rPr>
+          <w:rFonts w:ascii="JetBrains Mono" w:eastAsia="Times New Roman" w:hAnsi="JetBrains Mono" w:cs="JetBrains Mono"/>
+          <w:color w:val="080808"/>
+          <w:kern w:val="0"/>
+          <w:sz w:val="20"/>
+          <w:szCs w:val="20"/>
+          <w14:ligatures w14:val="none"/>
+        </w:rPr>
+        <w:t>[] args) {</w:t>
+      </w:r>
+      <w:r>
+        <w:rPr>
+          <w:rFonts w:ascii="JetBrains Mono" w:eastAsia="Times New Roman" w:hAnsi="JetBrains Mono" w:cs="JetBrains Mono"/>
+          <w:color w:val="080808"/>
+          <w:kern w:val="0"/>
+          <w:sz w:val="20"/>
+          <w:szCs w:val="20"/>
+          <w14:ligatures w14:val="none"/>
+        </w:rPr>
+        <w:br/>
+        <w:t xml:space="preserve">        </w:t>
+      </w:r>
+      <w:r>
+        <w:rPr>
+          <w:rFonts w:ascii="JetBrains Mono" w:eastAsia="Times New Roman" w:hAnsi="JetBrains Mono" w:cs="JetBrains Mono"/>
+          <w:color w:val="000000"/>
+          <w:kern w:val="0"/>
+          <w:sz w:val="20"/>
+          <w:szCs w:val="20"/>
+          <w14:ligatures w14:val="none"/>
+        </w:rPr>
+        <w:t>System</w:t>
+      </w:r>
+      <w:r>
+        <w:rPr>
+          <w:rFonts w:ascii="JetBrains Mono" w:eastAsia="Times New Roman" w:hAnsi="JetBrains Mono" w:cs="JetBrains Mono"/>
+          <w:color w:val="080808"/>
+          <w:kern w:val="0"/>
+          <w:sz w:val="20"/>
+          <w:szCs w:val="20"/>
+          <w14:ligatures w14:val="none"/>
+        </w:rPr>
+        <w:t>.</w:t>
+      </w:r>
+      <w:r>
+        <w:rPr>
+          <w:rFonts w:ascii="JetBrains Mono" w:eastAsia="Times New Roman" w:hAnsi="JetBrains Mono" w:cs="JetBrains Mono"/>
+          <w:i/>
+          <w:iCs/>
+          <w:color w:val="871094"/>
+          <w:kern w:val="0"/>
+          <w:sz w:val="20"/>
+          <w:szCs w:val="20"/>
+          <w14:ligatures w14:val="none"/>
+        </w:rPr>
+        <w:t>out</w:t>
+      </w:r>
+      <w:r>
+        <w:rPr>
+          <w:rFonts w:ascii="JetBrains Mono" w:eastAsia="Times New Roman" w:hAnsi="JetBrains Mono" w:cs="JetBrains Mono"/>
+          <w:color w:val="080808"/>
+          <w:kern w:val="0"/>
+          <w:sz w:val="20"/>
+          <w:szCs w:val="20"/>
+          <w14:ligatures w14:val="none"/>
+        </w:rPr>
+        <w:t>.println(</w:t>
+      </w:r>
+      <w:r>
+        <w:rPr>
+          <w:rFonts w:ascii="JetBrains Mono" w:eastAsia="Times New Roman" w:hAnsi="JetBrains Mono" w:cs="JetBrains Mono"/>
+          <w:color w:val="000000"/>
+          <w:kern w:val="0"/>
+          <w:sz w:val="20"/>
+          <w:szCs w:val="20"/>
+          <w14:ligatures w14:val="none"/>
+        </w:rPr>
+        <w:t>Arrays</w:t>
+      </w:r>
+      <w:r>
+        <w:rPr>
+          <w:rFonts w:ascii="JetBrains Mono" w:eastAsia="Times New Roman" w:hAnsi="JetBrains Mono" w:cs="JetBrains Mono"/>
+          <w:color w:val="080808"/>
+          <w:kern w:val="0"/>
+          <w:sz w:val="20"/>
+          <w:szCs w:val="20"/>
+          <w14:ligatures w14:val="none"/>
+        </w:rPr>
+        <w:t>.</w:t>
+      </w:r>
+      <w:r>
+        <w:rPr>
+          <w:rFonts w:ascii="JetBrains Mono" w:eastAsia="Times New Roman" w:hAnsi="JetBrains Mono" w:cs="JetBrains Mono"/>
+          <w:i/>
+          <w:iCs/>
+          <w:color w:val="080808"/>
+          <w:kern w:val="0"/>
+          <w:sz w:val="20"/>
+          <w:szCs w:val="20"/>
+          <w14:ligatures w14:val="none"/>
+        </w:rPr>
+        <w:t>toString</w:t>
+      </w:r>
+      <w:r>
+        <w:rPr>
+          <w:rFonts w:ascii="JetBrains Mono" w:eastAsia="Times New Roman" w:hAnsi="JetBrains Mono" w:cs="JetBrains Mono"/>
+          <w:color w:val="080808"/>
+          <w:kern w:val="0"/>
+          <w:sz w:val="20"/>
+          <w:szCs w:val="20"/>
+          <w14:ligatures w14:val="none"/>
+        </w:rPr>
+        <w:t>(</w:t>
+      </w:r>
+      <w:r>
+        <w:rPr>
+          <w:rFonts w:ascii="JetBrains Mono" w:eastAsia="Times New Roman" w:hAnsi="JetBrains Mono" w:cs="JetBrains Mono"/>
+          <w:i/>
+          <w:iCs/>
+          <w:color w:val="080808"/>
+          <w:kern w:val="0"/>
+          <w:sz w:val="20"/>
+          <w:szCs w:val="20"/>
+          <w14:ligatures w14:val="none"/>
+        </w:rPr>
+        <w:t>nextGreaterElements</w:t>
+      </w:r>
+      <w:r>
+        <w:rPr>
+          <w:rFonts w:ascii="JetBrains Mono" w:eastAsia="Times New Roman" w:hAnsi="JetBrains Mono" w:cs="JetBrains Mono"/>
+          <w:color w:val="080808"/>
+          <w:kern w:val="0"/>
+          <w:sz w:val="20"/>
+          <w:szCs w:val="20"/>
+          <w14:ligatures w14:val="none"/>
+        </w:rPr>
+        <w:t>(</w:t>
+      </w:r>
+      <w:r>
+        <w:rPr>
+          <w:rFonts w:ascii="JetBrains Mono" w:eastAsia="Times New Roman" w:hAnsi="JetBrains Mono" w:cs="JetBrains Mono"/>
+          <w:color w:val="0033B3"/>
+          <w:kern w:val="0"/>
+          <w:sz w:val="20"/>
+          <w:szCs w:val="20"/>
+          <w14:ligatures w14:val="none"/>
+        </w:rPr>
+        <w:t>new int</w:t>
+      </w:r>
+      <w:r>
+        <w:rPr>
+          <w:rFonts w:ascii="JetBrains Mono" w:eastAsia="Times New Roman" w:hAnsi="JetBrains Mono" w:cs="JetBrains Mono"/>
+          <w:color w:val="080808"/>
+          <w:kern w:val="0"/>
+          <w:sz w:val="20"/>
+          <w:szCs w:val="20"/>
+          <w14:ligatures w14:val="none"/>
+        </w:rPr>
+        <w:t>[]{</w:t>
+      </w:r>
+      <w:r>
+        <w:rPr>
+          <w:rFonts w:ascii="JetBrains Mono" w:eastAsia="Times New Roman" w:hAnsi="JetBrains Mono" w:cs="JetBrains Mono"/>
+          <w:color w:val="1750EB"/>
+          <w:kern w:val="0"/>
+          <w:sz w:val="20"/>
+          <w:szCs w:val="20"/>
+          <w14:ligatures w14:val="none"/>
+        </w:rPr>
+        <w:t>1</w:t>
+      </w:r>
+      <w:r>
+        <w:rPr>
+          <w:rFonts w:ascii="JetBrains Mono" w:eastAsia="Times New Roman" w:hAnsi="JetBrains Mono" w:cs="JetBrains Mono"/>
+          <w:color w:val="080808"/>
+          <w:kern w:val="0"/>
+          <w:sz w:val="20"/>
+          <w:szCs w:val="20"/>
+          <w14:ligatures w14:val="none"/>
+        </w:rPr>
+        <w:t xml:space="preserve">, </w:t>
+      </w:r>
+      <w:r>
+        <w:rPr>
+          <w:rFonts w:ascii="JetBrains Mono" w:eastAsia="Times New Roman" w:hAnsi="JetBrains Mono" w:cs="JetBrains Mono"/>
+          <w:color w:val="1750EB"/>
+          <w:kern w:val="0"/>
+          <w:sz w:val="20"/>
+          <w:szCs w:val="20"/>
+          <w14:ligatures w14:val="none"/>
+        </w:rPr>
+        <w:t>2</w:t>
+      </w:r>
+      <w:r>
+        <w:rPr>
+          <w:rFonts w:ascii="JetBrains Mono" w:eastAsia="Times New Roman" w:hAnsi="JetBrains Mono" w:cs="JetBrains Mono"/>
+          <w:color w:val="080808"/>
+          <w:kern w:val="0"/>
+          <w:sz w:val="20"/>
+          <w:szCs w:val="20"/>
+          <w14:ligatures w14:val="none"/>
+        </w:rPr>
+        <w:t xml:space="preserve">, </w:t>
+      </w:r>
+      <w:r>
+        <w:rPr>
+          <w:rFonts w:ascii="JetBrains Mono" w:eastAsia="Times New Roman" w:hAnsi="JetBrains Mono" w:cs="JetBrains Mono"/>
+          <w:color w:val="1750EB"/>
+          <w:kern w:val="0"/>
+          <w:sz w:val="20"/>
+          <w:szCs w:val="20"/>
+          <w14:ligatures w14:val="none"/>
+        </w:rPr>
+        <w:t>3</w:t>
+      </w:r>
+      <w:r>
+        <w:rPr>
+          <w:rFonts w:ascii="JetBrains Mono" w:eastAsia="Times New Roman" w:hAnsi="JetBrains Mono" w:cs="JetBrains Mono"/>
+          <w:color w:val="080808"/>
+          <w:kern w:val="0"/>
+          <w:sz w:val="20"/>
+          <w:szCs w:val="20"/>
+          <w14:ligatures w14:val="none"/>
+        </w:rPr>
+        <w:t xml:space="preserve">, </w:t>
+      </w:r>
+      <w:r>
+        <w:rPr>
+          <w:rFonts w:ascii="JetBrains Mono" w:eastAsia="Times New Roman" w:hAnsi="JetBrains Mono" w:cs="JetBrains Mono"/>
+          <w:color w:val="1750EB"/>
+          <w:kern w:val="0"/>
+          <w:sz w:val="20"/>
+          <w:szCs w:val="20"/>
+          <w14:ligatures w14:val="none"/>
+        </w:rPr>
+        <w:t>4</w:t>
+      </w:r>
+      <w:r>
+        <w:rPr>
+          <w:rFonts w:ascii="JetBrains Mono" w:eastAsia="Times New Roman" w:hAnsi="JetBrains Mono" w:cs="JetBrains Mono"/>
+          <w:color w:val="080808"/>
+          <w:kern w:val="0"/>
+          <w:sz w:val="20"/>
+          <w:szCs w:val="20"/>
+          <w14:ligatures w14:val="none"/>
+        </w:rPr>
+        <w:t xml:space="preserve">, </w:t>
+      </w:r>
+      <w:r>
+        <w:rPr>
+          <w:rFonts w:ascii="JetBrains Mono" w:eastAsia="Times New Roman" w:hAnsi="JetBrains Mono" w:cs="JetBrains Mono"/>
+          <w:color w:val="1750EB"/>
+          <w:kern w:val="0"/>
+          <w:sz w:val="20"/>
+          <w:szCs w:val="20"/>
+          <w14:ligatures w14:val="none"/>
+        </w:rPr>
+        <w:t>3</w:t>
+      </w:r>
+      <w:r>
+        <w:rPr>
+          <w:rFonts w:ascii="JetBrains Mono" w:eastAsia="Times New Roman" w:hAnsi="JetBrains Mono" w:cs="JetBrains Mono"/>
+          <w:color w:val="080808"/>
+          <w:kern w:val="0"/>
+          <w:sz w:val="20"/>
+          <w:szCs w:val="20"/>
+          <w14:ligatures w14:val="none"/>
+        </w:rPr>
+        <w:t>})));</w:t>
+      </w:r>
+      <w:r>
+        <w:rPr>
+          <w:rFonts w:ascii="JetBrains Mono" w:eastAsia="Times New Roman" w:hAnsi="JetBrains Mono" w:cs="JetBrains Mono"/>
+          <w:color w:val="080808"/>
+          <w:kern w:val="0"/>
+          <w:sz w:val="20"/>
+          <w:szCs w:val="20"/>
+          <w14:ligatures w14:val="none"/>
+        </w:rPr>
+        <w:br/>
+        <w:t xml:space="preserve">        </w:t>
+      </w:r>
+      <w:r>
+        <w:rPr>
+          <w:rFonts w:ascii="JetBrains Mono" w:eastAsia="Times New Roman" w:hAnsi="JetBrains Mono" w:cs="JetBrains Mono"/>
+          <w:color w:val="000000"/>
+          <w:kern w:val="0"/>
+          <w:sz w:val="20"/>
+          <w:szCs w:val="20"/>
+          <w14:ligatures w14:val="none"/>
+        </w:rPr>
+        <w:t>System</w:t>
+      </w:r>
+      <w:r>
+        <w:rPr>
+          <w:rFonts w:ascii="JetBrains Mono" w:eastAsia="Times New Roman" w:hAnsi="JetBrains Mono" w:cs="JetBrains Mono"/>
+          <w:color w:val="080808"/>
+          <w:kern w:val="0"/>
+          <w:sz w:val="20"/>
+          <w:szCs w:val="20"/>
+          <w14:ligatures w14:val="none"/>
+        </w:rPr>
+        <w:t>.</w:t>
+      </w:r>
+      <w:r>
+        <w:rPr>
+          <w:rFonts w:ascii="JetBrains Mono" w:eastAsia="Times New Roman" w:hAnsi="JetBrains Mono" w:cs="JetBrains Mono"/>
+          <w:i/>
+          <w:iCs/>
+          <w:color w:val="871094"/>
+          <w:kern w:val="0"/>
+          <w:sz w:val="20"/>
+          <w:szCs w:val="20"/>
+          <w14:ligatures w14:val="none"/>
+        </w:rPr>
+        <w:t>out</w:t>
+      </w:r>
+      <w:r>
+        <w:rPr>
+          <w:rFonts w:ascii="JetBrains Mono" w:eastAsia="Times New Roman" w:hAnsi="JetBrains Mono" w:cs="JetBrains Mono"/>
+          <w:color w:val="080808"/>
+          <w:kern w:val="0"/>
+          <w:sz w:val="20"/>
+          <w:szCs w:val="20"/>
+          <w14:ligatures w14:val="none"/>
+        </w:rPr>
+        <w:t>.println(</w:t>
+      </w:r>
+      <w:r>
+        <w:rPr>
+          <w:rFonts w:ascii="JetBrains Mono" w:eastAsia="Times New Roman" w:hAnsi="JetBrains Mono" w:cs="JetBrains Mono"/>
+          <w:color w:val="000000"/>
+          <w:kern w:val="0"/>
+          <w:sz w:val="20"/>
+          <w:szCs w:val="20"/>
+          <w14:ligatures w14:val="none"/>
+        </w:rPr>
+        <w:t>Arrays</w:t>
+      </w:r>
+      <w:r>
+        <w:rPr>
+          <w:rFonts w:ascii="JetBrains Mono" w:eastAsia="Times New Roman" w:hAnsi="JetBrains Mono" w:cs="JetBrains Mono"/>
+          <w:color w:val="080808"/>
+          <w:kern w:val="0"/>
+          <w:sz w:val="20"/>
+          <w:szCs w:val="20"/>
+          <w14:ligatures w14:val="none"/>
+        </w:rPr>
+        <w:t>.</w:t>
+      </w:r>
+      <w:r>
+        <w:rPr>
+          <w:rFonts w:ascii="JetBrains Mono" w:eastAsia="Times New Roman" w:hAnsi="JetBrains Mono" w:cs="JetBrains Mono"/>
+          <w:i/>
+          <w:iCs/>
+          <w:color w:val="080808"/>
+          <w:kern w:val="0"/>
+          <w:sz w:val="20"/>
+          <w:szCs w:val="20"/>
+          <w14:ligatures w14:val="none"/>
+        </w:rPr>
+        <w:t>toString</w:t>
+      </w:r>
+      <w:r>
+        <w:rPr>
+          <w:rFonts w:ascii="JetBrains Mono" w:eastAsia="Times New Roman" w:hAnsi="JetBrains Mono" w:cs="JetBrains Mono"/>
+          <w:color w:val="080808"/>
+          <w:kern w:val="0"/>
+          <w:sz w:val="20"/>
+          <w:szCs w:val="20"/>
+          <w14:ligatures w14:val="none"/>
+        </w:rPr>
+        <w:t>(</w:t>
+      </w:r>
+      <w:r>
+        <w:rPr>
+          <w:rFonts w:ascii="JetBrains Mono" w:eastAsia="Times New Roman" w:hAnsi="JetBrains Mono" w:cs="JetBrains Mono"/>
+          <w:i/>
+          <w:iCs/>
+          <w:color w:val="080808"/>
+          <w:kern w:val="0"/>
+          <w:sz w:val="20"/>
+          <w:szCs w:val="20"/>
+          <w14:ligatures w14:val="none"/>
+        </w:rPr>
+        <w:t>nextGreaterElements</w:t>
+      </w:r>
+      <w:r>
+        <w:rPr>
+          <w:rFonts w:ascii="JetBrains Mono" w:eastAsia="Times New Roman" w:hAnsi="JetBrains Mono" w:cs="JetBrains Mono"/>
+          <w:color w:val="080808"/>
+          <w:kern w:val="0"/>
+          <w:sz w:val="20"/>
+          <w:szCs w:val="20"/>
+          <w14:ligatures w14:val="none"/>
+        </w:rPr>
+        <w:t>(</w:t>
+      </w:r>
+      <w:r>
+        <w:rPr>
+          <w:rFonts w:ascii="JetBrains Mono" w:eastAsia="Times New Roman" w:hAnsi="JetBrains Mono" w:cs="JetBrains Mono"/>
+          <w:color w:val="0033B3"/>
+          <w:kern w:val="0"/>
+          <w:sz w:val="20"/>
+          <w:szCs w:val="20"/>
+          <w14:ligatures w14:val="none"/>
+        </w:rPr>
+        <w:t>new int</w:t>
+      </w:r>
+      <w:r>
+        <w:rPr>
+          <w:rFonts w:ascii="JetBrains Mono" w:eastAsia="Times New Roman" w:hAnsi="JetBrains Mono" w:cs="JetBrains Mono"/>
+          <w:color w:val="080808"/>
+          <w:kern w:val="0"/>
+          <w:sz w:val="20"/>
+          <w:szCs w:val="20"/>
+          <w14:ligatures w14:val="none"/>
+        </w:rPr>
+        <w:t>[]{</w:t>
+      </w:r>
+      <w:r>
+        <w:rPr>
+          <w:rFonts w:ascii="JetBrains Mono" w:eastAsia="Times New Roman" w:hAnsi="JetBrains Mono" w:cs="JetBrains Mono"/>
+          <w:color w:val="1750EB"/>
+          <w:kern w:val="0"/>
+          <w:sz w:val="20"/>
+          <w:szCs w:val="20"/>
+          <w14:ligatures w14:val="none"/>
+        </w:rPr>
+        <w:t>5</w:t>
+      </w:r>
+      <w:r>
+        <w:rPr>
+          <w:rFonts w:ascii="JetBrains Mono" w:eastAsia="Times New Roman" w:hAnsi="JetBrains Mono" w:cs="JetBrains Mono"/>
+          <w:color w:val="080808"/>
+          <w:kern w:val="0"/>
+          <w:sz w:val="20"/>
+          <w:szCs w:val="20"/>
+          <w14:ligatures w14:val="none"/>
+        </w:rPr>
+        <w:t>,</w:t>
+      </w:r>
+      <w:r>
+        <w:rPr>
+          <w:rFonts w:ascii="JetBrains Mono" w:eastAsia="Times New Roman" w:hAnsi="JetBrains Mono" w:cs="JetBrains Mono"/>
+          <w:color w:val="1750EB"/>
+          <w:kern w:val="0"/>
+          <w:sz w:val="20"/>
+          <w:szCs w:val="20"/>
+          <w14:ligatures w14:val="none"/>
+        </w:rPr>
+        <w:t>4</w:t>
+      </w:r>
+      <w:r>
+        <w:rPr>
+          <w:rFonts w:ascii="JetBrains Mono" w:eastAsia="Times New Roman" w:hAnsi="JetBrains Mono" w:cs="JetBrains Mono"/>
+          <w:color w:val="080808"/>
+          <w:kern w:val="0"/>
+          <w:sz w:val="20"/>
+          <w:szCs w:val="20"/>
+          <w14:ligatures w14:val="none"/>
+        </w:rPr>
+        <w:t>,</w:t>
+      </w:r>
+      <w:r>
+        <w:rPr>
+          <w:rFonts w:ascii="JetBrains Mono" w:eastAsia="Times New Roman" w:hAnsi="JetBrains Mono" w:cs="JetBrains Mono"/>
+          <w:color w:val="1750EB"/>
+          <w:kern w:val="0"/>
+          <w:sz w:val="20"/>
+          <w:szCs w:val="20"/>
+          <w14:ligatures w14:val="none"/>
+        </w:rPr>
+        <w:t>3</w:t>
+      </w:r>
+      <w:r>
+        <w:rPr>
+          <w:rFonts w:ascii="JetBrains Mono" w:eastAsia="Times New Roman" w:hAnsi="JetBrains Mono" w:cs="JetBrains Mono"/>
+          <w:color w:val="080808"/>
+          <w:kern w:val="0"/>
+          <w:sz w:val="20"/>
+          <w:szCs w:val="20"/>
+          <w14:ligatures w14:val="none"/>
+        </w:rPr>
+        <w:t>,</w:t>
+      </w:r>
+      <w:r>
+        <w:rPr>
+          <w:rFonts w:ascii="JetBrains Mono" w:eastAsia="Times New Roman" w:hAnsi="JetBrains Mono" w:cs="JetBrains Mono"/>
+          <w:color w:val="1750EB"/>
+          <w:kern w:val="0"/>
+          <w:sz w:val="20"/>
+          <w:szCs w:val="20"/>
+          <w14:ligatures w14:val="none"/>
+        </w:rPr>
+        <w:t>2</w:t>
+      </w:r>
+      <w:r>
+        <w:rPr>
+          <w:rFonts w:ascii="JetBrains Mono" w:eastAsia="Times New Roman" w:hAnsi="JetBrains Mono" w:cs="JetBrains Mono"/>
+          <w:color w:val="080808"/>
+          <w:kern w:val="0"/>
+          <w:sz w:val="20"/>
+          <w:szCs w:val="20"/>
+          <w14:ligatures w14:val="none"/>
+        </w:rPr>
+        <w:t>,</w:t>
+      </w:r>
+      <w:r>
+        <w:rPr>
+          <w:rFonts w:ascii="JetBrains Mono" w:eastAsia="Times New Roman" w:hAnsi="JetBrains Mono" w:cs="JetBrains Mono"/>
+          <w:color w:val="1750EB"/>
+          <w:kern w:val="0"/>
+          <w:sz w:val="20"/>
+          <w:szCs w:val="20"/>
+          <w14:ligatures w14:val="none"/>
+        </w:rPr>
+        <w:t>1</w:t>
+      </w:r>
+      <w:r>
+        <w:rPr>
+          <w:rFonts w:ascii="JetBrains Mono" w:eastAsia="Times New Roman" w:hAnsi="JetBrains Mono" w:cs="JetBrains Mono"/>
+          <w:color w:val="080808"/>
+          <w:kern w:val="0"/>
+          <w:sz w:val="20"/>
+          <w:szCs w:val="20"/>
+          <w14:ligatures w14:val="none"/>
+        </w:rPr>
+        <w:t>})));</w:t>
+      </w:r>
+      <w:r>
+        <w:rPr>
+          <w:rFonts w:ascii="JetBrains Mono" w:eastAsia="Times New Roman" w:hAnsi="JetBrains Mono" w:cs="JetBrains Mono"/>
+          <w:color w:val="080808"/>
+          <w:kern w:val="0"/>
+          <w:sz w:val="20"/>
+          <w:szCs w:val="20"/>
+          <w14:ligatures w14:val="none"/>
+        </w:rPr>
+        <w:br/>
+        <w:t xml:space="preserve">    }</w:t>
+      </w:r>
+      <w:r>
+        <w:rPr>
+          <w:rFonts w:ascii="JetBrains Mono" w:eastAsia="Times New Roman" w:hAnsi="JetBrains Mono" w:cs="JetBrains Mono"/>
+          <w:color w:val="080808"/>
+          <w:kern w:val="0"/>
+          <w:sz w:val="20"/>
+          <w:szCs w:val="20"/>
+          <w14:ligatures w14:val="none"/>
+        </w:rPr>
+        <w:br/>
+      </w:r>
+      <w:r>
+        <w:rPr>
+          <w:rFonts w:ascii="JetBrains Mono" w:eastAsia="Times New Roman" w:hAnsi="JetBrains Mono" w:cs="JetBrains Mono"/>
+          <w:color w:val="080808"/>
+          <w:kern w:val="0"/>
+          <w:sz w:val="20"/>
+          <w:szCs w:val="20"/>
+          <w14:ligatures w14:val="none"/>
+        </w:rPr>
+        <w:br/>
+        <w:t xml:space="preserve">    </w:t>
+      </w:r>
+      <w:r>
+        <w:rPr>
+          <w:rFonts w:ascii="JetBrains Mono" w:eastAsia="Times New Roman" w:hAnsi="JetBrains Mono" w:cs="JetBrains Mono"/>
+          <w:color w:val="0033B3"/>
+          <w:kern w:val="0"/>
+          <w:sz w:val="20"/>
+          <w:szCs w:val="20"/>
+          <w14:ligatures w14:val="none"/>
+        </w:rPr>
+        <w:t>static int</w:t>
+      </w:r>
+      <w:r>
+        <w:rPr>
+          <w:rFonts w:ascii="JetBrains Mono" w:eastAsia="Times New Roman" w:hAnsi="JetBrains Mono" w:cs="JetBrains Mono"/>
+          <w:color w:val="080808"/>
+          <w:kern w:val="0"/>
+          <w:sz w:val="20"/>
+          <w:szCs w:val="20"/>
+          <w14:ligatures w14:val="none"/>
+        </w:rPr>
+        <w:t xml:space="preserve">[] </w:t>
+      </w:r>
+      <w:r>
+        <w:rPr>
+          <w:rFonts w:ascii="JetBrains Mono" w:eastAsia="Times New Roman" w:hAnsi="JetBrains Mono" w:cs="JetBrains Mono"/>
+          <w:color w:val="00627A"/>
+          <w:kern w:val="0"/>
+          <w:sz w:val="20"/>
+          <w:szCs w:val="20"/>
+          <w14:ligatures w14:val="none"/>
+        </w:rPr>
+        <w:t>nextGreaterElements</w:t>
+      </w:r>
+      <w:r>
+        <w:rPr>
+          <w:rFonts w:ascii="JetBrains Mono" w:eastAsia="Times New Roman" w:hAnsi="JetBrains Mono" w:cs="JetBrains Mono"/>
+          <w:color w:val="080808"/>
+          <w:kern w:val="0"/>
+          <w:sz w:val="20"/>
+          <w:szCs w:val="20"/>
+          <w14:ligatures w14:val="none"/>
+        </w:rPr>
+        <w:t>(</w:t>
+      </w:r>
+      <w:r>
+        <w:rPr>
+          <w:rFonts w:ascii="JetBrains Mono" w:eastAsia="Times New Roman" w:hAnsi="JetBrains Mono" w:cs="JetBrains Mono"/>
+          <w:color w:val="0033B3"/>
+          <w:kern w:val="0"/>
+          <w:sz w:val="20"/>
+          <w:szCs w:val="20"/>
+          <w14:ligatures w14:val="none"/>
+        </w:rPr>
+        <w:t>int</w:t>
+      </w:r>
+      <w:r>
+        <w:rPr>
+          <w:rFonts w:ascii="JetBrains Mono" w:eastAsia="Times New Roman" w:hAnsi="JetBrains Mono" w:cs="JetBrains Mono"/>
+          <w:color w:val="080808"/>
+          <w:kern w:val="0"/>
+          <w:sz w:val="20"/>
+          <w:szCs w:val="20"/>
+          <w14:ligatures w14:val="none"/>
+        </w:rPr>
+        <w:t>[] nums) {</w:t>
+      </w:r>
+      <w:r>
+        <w:rPr>
+          <w:rFonts w:ascii="JetBrains Mono" w:eastAsia="Times New Roman" w:hAnsi="JetBrains Mono" w:cs="JetBrains Mono"/>
+          <w:color w:val="080808"/>
+          <w:kern w:val="0"/>
+          <w:sz w:val="20"/>
+          <w:szCs w:val="20"/>
+          <w14:ligatures w14:val="none"/>
+        </w:rPr>
+        <w:br/>
+        <w:t xml:space="preserve">        </w:t>
+      </w:r>
+      <w:r>
+        <w:rPr>
+          <w:rFonts w:ascii="JetBrains Mono" w:eastAsia="Times New Roman" w:hAnsi="JetBrains Mono" w:cs="JetBrains Mono"/>
+          <w:color w:val="000000"/>
+          <w:kern w:val="0"/>
+          <w:sz w:val="20"/>
+          <w:szCs w:val="20"/>
+          <w14:ligatures w14:val="none"/>
+        </w:rPr>
+        <w:t>Stack</w:t>
+      </w:r>
+      <w:r>
+        <w:rPr>
+          <w:rFonts w:ascii="JetBrains Mono" w:eastAsia="Times New Roman" w:hAnsi="JetBrains Mono" w:cs="JetBrains Mono"/>
+          <w:color w:val="080808"/>
+          <w:kern w:val="0"/>
+          <w:sz w:val="20"/>
+          <w:szCs w:val="20"/>
+          <w14:ligatures w14:val="none"/>
+        </w:rPr>
+        <w:t>&lt;</w:t>
+      </w:r>
+      <w:r>
+        <w:rPr>
+          <w:rFonts w:ascii="JetBrains Mono" w:eastAsia="Times New Roman" w:hAnsi="JetBrains Mono" w:cs="JetBrains Mono"/>
+          <w:color w:val="000000"/>
+          <w:kern w:val="0"/>
+          <w:sz w:val="20"/>
+          <w:szCs w:val="20"/>
+          <w14:ligatures w14:val="none"/>
+        </w:rPr>
+        <w:t>Integer</w:t>
+      </w:r>
+      <w:r>
+        <w:rPr>
+          <w:rFonts w:ascii="JetBrains Mono" w:eastAsia="Times New Roman" w:hAnsi="JetBrains Mono" w:cs="JetBrains Mono"/>
+          <w:color w:val="080808"/>
+          <w:kern w:val="0"/>
+          <w:sz w:val="20"/>
+          <w:szCs w:val="20"/>
+          <w14:ligatures w14:val="none"/>
+        </w:rPr>
+        <w:t xml:space="preserve">&gt; </w:t>
+      </w:r>
+      <w:r>
+        <w:rPr>
+          <w:rFonts w:ascii="JetBrains Mono" w:eastAsia="Times New Roman" w:hAnsi="JetBrains Mono" w:cs="JetBrains Mono"/>
+          <w:color w:val="000000"/>
+          <w:kern w:val="0"/>
+          <w:sz w:val="20"/>
+          <w:szCs w:val="20"/>
+          <w14:ligatures w14:val="none"/>
+        </w:rPr>
+        <w:t xml:space="preserve">stack </w:t>
+      </w:r>
+      <w:r>
+        <w:rPr>
+          <w:rFonts w:ascii="JetBrains Mono" w:eastAsia="Times New Roman" w:hAnsi="JetBrains Mono" w:cs="JetBrains Mono"/>
+          <w:color w:val="080808"/>
+          <w:kern w:val="0"/>
+          <w:sz w:val="20"/>
+          <w:szCs w:val="20"/>
+          <w14:ligatures w14:val="none"/>
+        </w:rPr>
+        <w:t xml:space="preserve">= </w:t>
+      </w:r>
+      <w:r>
+        <w:rPr>
+          <w:rFonts w:ascii="JetBrains Mono" w:eastAsia="Times New Roman" w:hAnsi="JetBrains Mono" w:cs="JetBrains Mono"/>
+          <w:color w:val="0033B3"/>
+          <w:kern w:val="0"/>
+          <w:sz w:val="20"/>
+          <w:szCs w:val="20"/>
+          <w14:ligatures w14:val="none"/>
+        </w:rPr>
+        <w:t xml:space="preserve">new </w:t>
+      </w:r>
+      <w:r>
+        <w:rPr>
+          <w:rFonts w:ascii="JetBrains Mono" w:eastAsia="Times New Roman" w:hAnsi="JetBrains Mono" w:cs="JetBrains Mono"/>
+          <w:color w:val="080808"/>
+          <w:kern w:val="0"/>
+          <w:sz w:val="20"/>
+          <w:szCs w:val="20"/>
+          <w14:ligatures w14:val="none"/>
+        </w:rPr>
+        <w:t>Stack&lt;&gt;();</w:t>
+      </w:r>
+      <w:r>
+        <w:rPr>
+          <w:rFonts w:ascii="JetBrains Mono" w:eastAsia="Times New Roman" w:hAnsi="JetBrains Mono" w:cs="JetBrains Mono"/>
+          <w:color w:val="080808"/>
+          <w:kern w:val="0"/>
+          <w:sz w:val="20"/>
+          <w:szCs w:val="20"/>
+          <w14:ligatures w14:val="none"/>
+        </w:rPr>
+        <w:br/>
+        <w:t xml:space="preserve">        </w:t>
+      </w:r>
+      <w:r>
+        <w:rPr>
+          <w:rFonts w:ascii="JetBrains Mono" w:eastAsia="Times New Roman" w:hAnsi="JetBrains Mono" w:cs="JetBrains Mono"/>
+          <w:color w:val="0033B3"/>
+          <w:kern w:val="0"/>
+          <w:sz w:val="20"/>
+          <w:szCs w:val="20"/>
+          <w14:ligatures w14:val="none"/>
+        </w:rPr>
+        <w:t xml:space="preserve">int </w:t>
+      </w:r>
+      <w:r>
+        <w:rPr>
+          <w:rFonts w:ascii="JetBrains Mono" w:eastAsia="Times New Roman" w:hAnsi="JetBrains Mono" w:cs="JetBrains Mono"/>
+          <w:color w:val="000000"/>
+          <w:kern w:val="0"/>
+          <w:sz w:val="20"/>
+          <w:szCs w:val="20"/>
+          <w14:ligatures w14:val="none"/>
+        </w:rPr>
+        <w:t xml:space="preserve">n </w:t>
+      </w:r>
+      <w:r>
+        <w:rPr>
+          <w:rFonts w:ascii="JetBrains Mono" w:eastAsia="Times New Roman" w:hAnsi="JetBrains Mono" w:cs="JetBrains Mono"/>
+          <w:color w:val="080808"/>
+          <w:kern w:val="0"/>
+          <w:sz w:val="20"/>
+          <w:szCs w:val="20"/>
+          <w14:ligatures w14:val="none"/>
+        </w:rPr>
+        <w:t>= nums.</w:t>
+      </w:r>
+      <w:r>
+        <w:rPr>
+          <w:rFonts w:ascii="JetBrains Mono" w:eastAsia="Times New Roman" w:hAnsi="JetBrains Mono" w:cs="JetBrains Mono"/>
+          <w:color w:val="871094"/>
+          <w:kern w:val="0"/>
+          <w:sz w:val="20"/>
+          <w:szCs w:val="20"/>
+          <w14:ligatures w14:val="none"/>
+        </w:rPr>
+        <w:t>length</w:t>
+      </w:r>
+      <w:r>
+        <w:rPr>
+          <w:rFonts w:ascii="JetBrains Mono" w:eastAsia="Times New Roman" w:hAnsi="JetBrains Mono" w:cs="JetBrains Mono"/>
+          <w:color w:val="080808"/>
+          <w:kern w:val="0"/>
+          <w:sz w:val="20"/>
+          <w:szCs w:val="20"/>
+          <w14:ligatures w14:val="none"/>
+        </w:rPr>
+        <w:t>;</w:t>
+      </w:r>
+      <w:r>
+        <w:rPr>
+          <w:rFonts w:ascii="JetBrains Mono" w:eastAsia="Times New Roman" w:hAnsi="JetBrains Mono" w:cs="JetBrains Mono"/>
+          <w:color w:val="080808"/>
+          <w:kern w:val="0"/>
+          <w:sz w:val="20"/>
+          <w:szCs w:val="20"/>
+          <w14:ligatures w14:val="none"/>
+        </w:rPr>
+        <w:br/>
+        <w:t xml:space="preserve">        </w:t>
+      </w:r>
+      <w:r>
+        <w:rPr>
+          <w:rFonts w:ascii="JetBrains Mono" w:eastAsia="Times New Roman" w:hAnsi="JetBrains Mono" w:cs="JetBrains Mono"/>
+          <w:color w:val="0033B3"/>
+          <w:kern w:val="0"/>
+          <w:sz w:val="20"/>
+          <w:szCs w:val="20"/>
+          <w14:ligatures w14:val="none"/>
+        </w:rPr>
+        <w:t>int</w:t>
+      </w:r>
+      <w:r>
+        <w:rPr>
+          <w:rFonts w:ascii="JetBrains Mono" w:eastAsia="Times New Roman" w:hAnsi="JetBrains Mono" w:cs="JetBrains Mono"/>
+          <w:color w:val="080808"/>
+          <w:kern w:val="0"/>
+          <w:sz w:val="20"/>
+          <w:szCs w:val="20"/>
+          <w14:ligatures w14:val="none"/>
+        </w:rPr>
+        <w:t xml:space="preserve">[] </w:t>
+      </w:r>
+      <w:r>
+        <w:rPr>
+          <w:rFonts w:ascii="JetBrains Mono" w:eastAsia="Times New Roman" w:hAnsi="JetBrains Mono" w:cs="JetBrains Mono"/>
+          <w:color w:val="000000"/>
+          <w:kern w:val="0"/>
+          <w:sz w:val="20"/>
+          <w:szCs w:val="20"/>
+          <w14:ligatures w14:val="none"/>
+        </w:rPr>
+        <w:t xml:space="preserve">result </w:t>
+      </w:r>
+      <w:r>
+        <w:rPr>
+          <w:rFonts w:ascii="JetBrains Mono" w:eastAsia="Times New Roman" w:hAnsi="JetBrains Mono" w:cs="JetBrains Mono"/>
+          <w:color w:val="080808"/>
+          <w:kern w:val="0"/>
+          <w:sz w:val="20"/>
+          <w:szCs w:val="20"/>
+          <w14:ligatures w14:val="none"/>
+        </w:rPr>
+        <w:t xml:space="preserve">= </w:t>
+      </w:r>
+      <w:r>
+        <w:rPr>
+          <w:rFonts w:ascii="JetBrains Mono" w:eastAsia="Times New Roman" w:hAnsi="JetBrains Mono" w:cs="JetBrains Mono"/>
+          <w:color w:val="0033B3"/>
+          <w:kern w:val="0"/>
+          <w:sz w:val="20"/>
+          <w:szCs w:val="20"/>
+          <w14:ligatures w14:val="none"/>
+        </w:rPr>
+        <w:t>new int</w:t>
+      </w:r>
+      <w:r>
+        <w:rPr>
+          <w:rFonts w:ascii="JetBrains Mono" w:eastAsia="Times New Roman" w:hAnsi="JetBrains Mono" w:cs="JetBrains Mono"/>
+          <w:color w:val="080808"/>
+          <w:kern w:val="0"/>
+          <w:sz w:val="20"/>
+          <w:szCs w:val="20"/>
+          <w14:ligatures w14:val="none"/>
+        </w:rPr>
+        <w:t>[</w:t>
+      </w:r>
+      <w:r>
+        <w:rPr>
+          <w:rFonts w:ascii="JetBrains Mono" w:eastAsia="Times New Roman" w:hAnsi="JetBrains Mono" w:cs="JetBrains Mono"/>
+          <w:color w:val="000000"/>
+          <w:kern w:val="0"/>
+          <w:sz w:val="20"/>
+          <w:szCs w:val="20"/>
+          <w14:ligatures w14:val="none"/>
+        </w:rPr>
+        <w:t>n</w:t>
+      </w:r>
+      <w:r>
+        <w:rPr>
+          <w:rFonts w:ascii="JetBrains Mono" w:eastAsia="Times New Roman" w:hAnsi="JetBrains Mono" w:cs="JetBrains Mono"/>
+          <w:color w:val="080808"/>
+          <w:kern w:val="0"/>
+          <w:sz w:val="20"/>
+          <w:szCs w:val="20"/>
+          <w14:ligatures w14:val="none"/>
+        </w:rPr>
+        <w:t>];</w:t>
+      </w:r>
+      <w:r>
+        <w:rPr>
+          <w:rFonts w:ascii="JetBrains Mono" w:eastAsia="Times New Roman" w:hAnsi="JetBrains Mono" w:cs="JetBrains Mono"/>
+          <w:color w:val="080808"/>
+          <w:kern w:val="0"/>
+          <w:sz w:val="20"/>
+          <w:szCs w:val="20"/>
+          <w14:ligatures w14:val="none"/>
+        </w:rPr>
+        <w:br/>
+        <w:t xml:space="preserve">        </w:t>
+      </w:r>
+      <w:r>
+        <w:rPr>
+          <w:rFonts w:ascii="JetBrains Mono" w:eastAsia="Times New Roman" w:hAnsi="JetBrains Mono" w:cs="JetBrains Mono"/>
+          <w:color w:val="0033B3"/>
+          <w:kern w:val="0"/>
+          <w:sz w:val="20"/>
+          <w:szCs w:val="20"/>
+          <w14:ligatures w14:val="none"/>
+        </w:rPr>
+        <w:t xml:space="preserve">for </w:t>
+      </w:r>
+      <w:r>
+        <w:rPr>
+          <w:rFonts w:ascii="JetBrains Mono" w:eastAsia="Times New Roman" w:hAnsi="JetBrains Mono" w:cs="JetBrains Mono"/>
+          <w:color w:val="080808"/>
+          <w:kern w:val="0"/>
+          <w:sz w:val="20"/>
+          <w:szCs w:val="20"/>
+          <w14:ligatures w14:val="none"/>
+        </w:rPr>
+        <w:t>(</w:t>
+      </w:r>
+      <w:r>
+        <w:rPr>
+          <w:rFonts w:ascii="JetBrains Mono" w:eastAsia="Times New Roman" w:hAnsi="JetBrains Mono" w:cs="JetBrains Mono"/>
+          <w:color w:val="0033B3"/>
+          <w:kern w:val="0"/>
+          <w:sz w:val="20"/>
+          <w:szCs w:val="20"/>
+          <w14:ligatures w14:val="none"/>
+        </w:rPr>
+        <w:t xml:space="preserve">int </w:t>
+      </w:r>
+      <w:r>
+        <w:rPr>
+          <w:rFonts w:ascii="JetBrains Mono" w:eastAsia="Times New Roman" w:hAnsi="JetBrains Mono" w:cs="JetBrains Mono"/>
+          <w:color w:val="000000"/>
+          <w:kern w:val="0"/>
+          <w:sz w:val="20"/>
+          <w:szCs w:val="20"/>
+          <w14:ligatures w14:val="none"/>
+        </w:rPr>
+        <w:t xml:space="preserve">i </w:t>
+      </w:r>
+      <w:r>
+        <w:rPr>
+          <w:rFonts w:ascii="JetBrains Mono" w:eastAsia="Times New Roman" w:hAnsi="JetBrains Mono" w:cs="JetBrains Mono"/>
+          <w:color w:val="080808"/>
+          <w:kern w:val="0"/>
+          <w:sz w:val="20"/>
+          <w:szCs w:val="20"/>
+          <w14:ligatures w14:val="none"/>
+        </w:rPr>
+        <w:t>= (</w:t>
+      </w:r>
+      <w:r>
+        <w:rPr>
+          <w:rFonts w:ascii="JetBrains Mono" w:eastAsia="Times New Roman" w:hAnsi="JetBrains Mono" w:cs="JetBrains Mono"/>
+          <w:color w:val="1750EB"/>
+          <w:kern w:val="0"/>
+          <w:sz w:val="20"/>
+          <w:szCs w:val="20"/>
+          <w14:ligatures w14:val="none"/>
+        </w:rPr>
+        <w:t xml:space="preserve">2 </w:t>
+      </w:r>
+      <w:r>
+        <w:rPr>
+          <w:rFonts w:ascii="JetBrains Mono" w:eastAsia="Times New Roman" w:hAnsi="JetBrains Mono" w:cs="JetBrains Mono"/>
+          <w:color w:val="080808"/>
+          <w:kern w:val="0"/>
+          <w:sz w:val="20"/>
+          <w:szCs w:val="20"/>
+          <w14:ligatures w14:val="none"/>
+        </w:rPr>
+        <w:t xml:space="preserve">* </w:t>
+      </w:r>
+      <w:r>
+        <w:rPr>
+          <w:rFonts w:ascii="JetBrains Mono" w:eastAsia="Times New Roman" w:hAnsi="JetBrains Mono" w:cs="JetBrains Mono"/>
+          <w:color w:val="000000"/>
+          <w:kern w:val="0"/>
+          <w:sz w:val="20"/>
+          <w:szCs w:val="20"/>
+          <w14:ligatures w14:val="none"/>
+        </w:rPr>
+        <w:t>n</w:t>
+      </w:r>
+      <w:r>
+        <w:rPr>
+          <w:rFonts w:ascii="JetBrains Mono" w:eastAsia="Times New Roman" w:hAnsi="JetBrains Mono" w:cs="JetBrains Mono"/>
+          <w:color w:val="080808"/>
+          <w:kern w:val="0"/>
+          <w:sz w:val="20"/>
+          <w:szCs w:val="20"/>
+          <w14:ligatures w14:val="none"/>
+        </w:rPr>
+        <w:t>)-</w:t>
+      </w:r>
+      <w:r>
+        <w:rPr>
+          <w:rFonts w:ascii="JetBrains Mono" w:eastAsia="Times New Roman" w:hAnsi="JetBrains Mono" w:cs="JetBrains Mono"/>
+          <w:color w:val="1750EB"/>
+          <w:kern w:val="0"/>
+          <w:sz w:val="20"/>
+          <w:szCs w:val="20"/>
+          <w14:ligatures w14:val="none"/>
+        </w:rPr>
+        <w:t>1</w:t>
+      </w:r>
+      <w:r>
+        <w:rPr>
+          <w:rFonts w:ascii="JetBrains Mono" w:eastAsia="Times New Roman" w:hAnsi="JetBrains Mono" w:cs="JetBrains Mono"/>
+          <w:color w:val="080808"/>
+          <w:kern w:val="0"/>
+          <w:sz w:val="20"/>
+          <w:szCs w:val="20"/>
+          <w14:ligatures w14:val="none"/>
+        </w:rPr>
+        <w:t xml:space="preserve">; </w:t>
+      </w:r>
+      <w:r>
+        <w:rPr>
+          <w:rFonts w:ascii="JetBrains Mono" w:eastAsia="Times New Roman" w:hAnsi="JetBrains Mono" w:cs="JetBrains Mono"/>
+          <w:color w:val="000000"/>
+          <w:kern w:val="0"/>
+          <w:sz w:val="20"/>
+          <w:szCs w:val="20"/>
+          <w14:ligatures w14:val="none"/>
+        </w:rPr>
+        <w:t xml:space="preserve">i </w:t>
+      </w:r>
+      <w:r>
+        <w:rPr>
+          <w:rFonts w:ascii="JetBrains Mono" w:eastAsia="Times New Roman" w:hAnsi="JetBrains Mono" w:cs="JetBrains Mono"/>
+          <w:color w:val="080808"/>
+          <w:kern w:val="0"/>
+          <w:sz w:val="20"/>
+          <w:szCs w:val="20"/>
+          <w14:ligatures w14:val="none"/>
+        </w:rPr>
+        <w:t xml:space="preserve">&gt;= </w:t>
+      </w:r>
+      <w:r>
+        <w:rPr>
+          <w:rFonts w:ascii="JetBrains Mono" w:eastAsia="Times New Roman" w:hAnsi="JetBrains Mono" w:cs="JetBrains Mono"/>
+          <w:color w:val="1750EB"/>
+          <w:kern w:val="0"/>
+          <w:sz w:val="20"/>
+          <w:szCs w:val="20"/>
+          <w14:ligatures w14:val="none"/>
+        </w:rPr>
+        <w:t>0</w:t>
+      </w:r>
+      <w:r>
+        <w:rPr>
+          <w:rFonts w:ascii="JetBrains Mono" w:eastAsia="Times New Roman" w:hAnsi="JetBrains Mono" w:cs="JetBrains Mono"/>
+          <w:color w:val="080808"/>
+          <w:kern w:val="0"/>
+          <w:sz w:val="20"/>
+          <w:szCs w:val="20"/>
+          <w14:ligatures w14:val="none"/>
+        </w:rPr>
+        <w:t xml:space="preserve">; </w:t>
+      </w:r>
+      <w:r>
+        <w:rPr>
+          <w:rFonts w:ascii="JetBrains Mono" w:eastAsia="Times New Roman" w:hAnsi="JetBrains Mono" w:cs="JetBrains Mono"/>
+          <w:color w:val="000000"/>
+          <w:kern w:val="0"/>
+          <w:sz w:val="20"/>
+          <w:szCs w:val="20"/>
+          <w14:ligatures w14:val="none"/>
+        </w:rPr>
+        <w:t>i</w:t>
+      </w:r>
+      <w:r>
+        <w:rPr>
+          <w:rFonts w:ascii="JetBrains Mono" w:eastAsia="Times New Roman" w:hAnsi="JetBrains Mono" w:cs="JetBrains Mono"/>
+          <w:color w:val="080808"/>
+          <w:kern w:val="0"/>
+          <w:sz w:val="20"/>
+          <w:szCs w:val="20"/>
+          <w14:ligatures w14:val="none"/>
+        </w:rPr>
+        <w:t>--) {</w:t>
+      </w:r>
+      <w:r>
+        <w:rPr>
+          <w:rFonts w:ascii="JetBrains Mono" w:eastAsia="Times New Roman" w:hAnsi="JetBrains Mono" w:cs="JetBrains Mono"/>
+          <w:color w:val="080808"/>
+          <w:kern w:val="0"/>
+          <w:sz w:val="20"/>
+          <w:szCs w:val="20"/>
+          <w14:ligatures w14:val="none"/>
+        </w:rPr>
+        <w:br/>
+        <w:t xml:space="preserve">            </w:t>
+      </w:r>
+      <w:r>
+        <w:rPr>
+          <w:rFonts w:ascii="JetBrains Mono" w:eastAsia="Times New Roman" w:hAnsi="JetBrains Mono" w:cs="JetBrains Mono"/>
+          <w:color w:val="0033B3"/>
+          <w:kern w:val="0"/>
+          <w:sz w:val="20"/>
+          <w:szCs w:val="20"/>
+          <w14:ligatures w14:val="none"/>
+        </w:rPr>
+        <w:t xml:space="preserve">while </w:t>
+      </w:r>
+      <w:r>
+        <w:rPr>
+          <w:rFonts w:ascii="JetBrains Mono" w:eastAsia="Times New Roman" w:hAnsi="JetBrains Mono" w:cs="JetBrains Mono"/>
+          <w:color w:val="080808"/>
+          <w:kern w:val="0"/>
+          <w:sz w:val="20"/>
+          <w:szCs w:val="20"/>
+          <w14:ligatures w14:val="none"/>
+        </w:rPr>
+        <w:t>(!</w:t>
+      </w:r>
+      <w:r>
+        <w:rPr>
+          <w:rFonts w:ascii="JetBrains Mono" w:eastAsia="Times New Roman" w:hAnsi="JetBrains Mono" w:cs="JetBrains Mono"/>
+          <w:color w:val="000000"/>
+          <w:kern w:val="0"/>
+          <w:sz w:val="20"/>
+          <w:szCs w:val="20"/>
+          <w14:ligatures w14:val="none"/>
+        </w:rPr>
+        <w:t>stack</w:t>
+      </w:r>
+      <w:r>
+        <w:rPr>
+          <w:rFonts w:ascii="JetBrains Mono" w:eastAsia="Times New Roman" w:hAnsi="JetBrains Mono" w:cs="JetBrains Mono"/>
+          <w:color w:val="080808"/>
+          <w:kern w:val="0"/>
+          <w:sz w:val="20"/>
+          <w:szCs w:val="20"/>
+          <w14:ligatures w14:val="none"/>
+        </w:rPr>
+        <w:t xml:space="preserve">.empty() &amp;&amp; </w:t>
+      </w:r>
+      <w:r>
+        <w:rPr>
+          <w:rFonts w:ascii="JetBrains Mono" w:eastAsia="Times New Roman" w:hAnsi="JetBrains Mono" w:cs="JetBrains Mono"/>
+          <w:color w:val="000000"/>
+          <w:kern w:val="0"/>
+          <w:sz w:val="20"/>
+          <w:szCs w:val="20"/>
+          <w14:ligatures w14:val="none"/>
+        </w:rPr>
+        <w:t>stack</w:t>
+      </w:r>
+      <w:r>
+        <w:rPr>
+          <w:rFonts w:ascii="JetBrains Mono" w:eastAsia="Times New Roman" w:hAnsi="JetBrains Mono" w:cs="JetBrains Mono"/>
+          <w:color w:val="080808"/>
+          <w:kern w:val="0"/>
+          <w:sz w:val="20"/>
+          <w:szCs w:val="20"/>
+          <w14:ligatures w14:val="none"/>
+        </w:rPr>
+        <w:t>.peek() &lt;= nums[</w:t>
+      </w:r>
+      <w:r>
+        <w:rPr>
+          <w:rFonts w:ascii="JetBrains Mono" w:eastAsia="Times New Roman" w:hAnsi="JetBrains Mono" w:cs="JetBrains Mono"/>
+          <w:color w:val="000000"/>
+          <w:kern w:val="0"/>
+          <w:sz w:val="20"/>
+          <w:szCs w:val="20"/>
+          <w14:ligatures w14:val="none"/>
+        </w:rPr>
+        <w:t xml:space="preserve">i </w:t>
+      </w:r>
+      <w:r>
+        <w:rPr>
+          <w:rFonts w:ascii="JetBrains Mono" w:eastAsia="Times New Roman" w:hAnsi="JetBrains Mono" w:cs="JetBrains Mono"/>
+          <w:color w:val="080808"/>
+          <w:kern w:val="0"/>
+          <w:sz w:val="20"/>
+          <w:szCs w:val="20"/>
+          <w14:ligatures w14:val="none"/>
+        </w:rPr>
+        <w:t xml:space="preserve">% </w:t>
+      </w:r>
+      <w:r>
+        <w:rPr>
+          <w:rFonts w:ascii="JetBrains Mono" w:eastAsia="Times New Roman" w:hAnsi="JetBrains Mono" w:cs="JetBrains Mono"/>
+          <w:color w:val="000000"/>
+          <w:kern w:val="0"/>
+          <w:sz w:val="20"/>
+          <w:szCs w:val="20"/>
+          <w14:ligatures w14:val="none"/>
+        </w:rPr>
+        <w:t>n</w:t>
+      </w:r>
+      <w:r>
+        <w:rPr>
+          <w:rFonts w:ascii="JetBrains Mono" w:eastAsia="Times New Roman" w:hAnsi="JetBrains Mono" w:cs="JetBrains Mono"/>
+          <w:color w:val="080808"/>
+          <w:kern w:val="0"/>
+          <w:sz w:val="20"/>
+          <w:szCs w:val="20"/>
+          <w14:ligatures w14:val="none"/>
+        </w:rPr>
+        <w:t>]) {</w:t>
+      </w:r>
+      <w:r>
+        <w:rPr>
+          <w:rFonts w:ascii="JetBrains Mono" w:eastAsia="Times New Roman" w:hAnsi="JetBrains Mono" w:cs="JetBrains Mono"/>
+          <w:color w:val="080808"/>
+          <w:kern w:val="0"/>
+          <w:sz w:val="20"/>
+          <w:szCs w:val="20"/>
+          <w14:ligatures w14:val="none"/>
+        </w:rPr>
+        <w:br/>
+        <w:t xml:space="preserve">                </w:t>
+      </w:r>
+      <w:r>
+        <w:rPr>
+          <w:rFonts w:ascii="JetBrains Mono" w:eastAsia="Times New Roman" w:hAnsi="JetBrains Mono" w:cs="JetBrains Mono"/>
+          <w:color w:val="000000"/>
+          <w:kern w:val="0"/>
+          <w:sz w:val="20"/>
+          <w:szCs w:val="20"/>
+          <w14:ligatures w14:val="none"/>
+        </w:rPr>
+        <w:t>stack</w:t>
+      </w:r>
+      <w:r>
+        <w:rPr>
+          <w:rFonts w:ascii="JetBrains Mono" w:eastAsia="Times New Roman" w:hAnsi="JetBrains Mono" w:cs="JetBrains Mono"/>
+          <w:color w:val="080808"/>
+          <w:kern w:val="0"/>
+          <w:sz w:val="20"/>
+          <w:szCs w:val="20"/>
+          <w14:ligatures w14:val="none"/>
+        </w:rPr>
+        <w:t>.pop();</w:t>
+      </w:r>
+      <w:r>
+        <w:rPr>
+          <w:rFonts w:ascii="JetBrains Mono" w:eastAsia="Times New Roman" w:hAnsi="JetBrains Mono" w:cs="JetBrains Mono"/>
+          <w:color w:val="080808"/>
+          <w:kern w:val="0"/>
+          <w:sz w:val="20"/>
+          <w:szCs w:val="20"/>
+          <w14:ligatures w14:val="none"/>
+        </w:rPr>
+        <w:br/>
+        <w:t xml:space="preserve">            }</w:t>
+      </w:r>
+      <w:r>
+        <w:rPr>
+          <w:rFonts w:ascii="JetBrains Mono" w:eastAsia="Times New Roman" w:hAnsi="JetBrains Mono" w:cs="JetBrains Mono"/>
+          <w:color w:val="080808"/>
+          <w:kern w:val="0"/>
+          <w:sz w:val="20"/>
+          <w:szCs w:val="20"/>
+          <w14:ligatures w14:val="none"/>
+        </w:rPr>
+        <w:br/>
+        <w:t xml:space="preserve">            </w:t>
+      </w:r>
+      <w:r>
+        <w:rPr>
+          <w:rFonts w:ascii="JetBrains Mono" w:eastAsia="Times New Roman" w:hAnsi="JetBrains Mono" w:cs="JetBrains Mono"/>
+          <w:color w:val="0033B3"/>
+          <w:kern w:val="0"/>
+          <w:sz w:val="20"/>
+          <w:szCs w:val="20"/>
+          <w14:ligatures w14:val="none"/>
+        </w:rPr>
+        <w:t xml:space="preserve">if </w:t>
+      </w:r>
+      <w:r>
+        <w:rPr>
+          <w:rFonts w:ascii="JetBrains Mono" w:eastAsia="Times New Roman" w:hAnsi="JetBrains Mono" w:cs="JetBrains Mono"/>
+          <w:color w:val="080808"/>
+          <w:kern w:val="0"/>
+          <w:sz w:val="20"/>
+          <w:szCs w:val="20"/>
+          <w14:ligatures w14:val="none"/>
+        </w:rPr>
+        <w:t>(</w:t>
+      </w:r>
+      <w:r>
+        <w:rPr>
+          <w:rFonts w:ascii="JetBrains Mono" w:eastAsia="Times New Roman" w:hAnsi="JetBrains Mono" w:cs="JetBrains Mono"/>
+          <w:color w:val="000000"/>
+          <w:kern w:val="0"/>
+          <w:sz w:val="20"/>
+          <w:szCs w:val="20"/>
+          <w14:ligatures w14:val="none"/>
+        </w:rPr>
+        <w:t xml:space="preserve">i </w:t>
+      </w:r>
+      <w:r>
+        <w:rPr>
+          <w:rFonts w:ascii="JetBrains Mono" w:eastAsia="Times New Roman" w:hAnsi="JetBrains Mono" w:cs="JetBrains Mono"/>
+          <w:color w:val="080808"/>
+          <w:kern w:val="0"/>
+          <w:sz w:val="20"/>
+          <w:szCs w:val="20"/>
+          <w14:ligatures w14:val="none"/>
+        </w:rPr>
+        <w:t xml:space="preserve">&lt; </w:t>
+      </w:r>
+      <w:r>
+        <w:rPr>
+          <w:rFonts w:ascii="JetBrains Mono" w:eastAsia="Times New Roman" w:hAnsi="JetBrains Mono" w:cs="JetBrains Mono"/>
+          <w:color w:val="000000"/>
+          <w:kern w:val="0"/>
+          <w:sz w:val="20"/>
+          <w:szCs w:val="20"/>
+          <w14:ligatures w14:val="none"/>
+        </w:rPr>
+        <w:t>n</w:t>
+      </w:r>
+      <w:r>
+        <w:rPr>
+          <w:rFonts w:ascii="JetBrains Mono" w:eastAsia="Times New Roman" w:hAnsi="JetBrains Mono" w:cs="JetBrains Mono"/>
+          <w:color w:val="080808"/>
+          <w:kern w:val="0"/>
+          <w:sz w:val="20"/>
+          <w:szCs w:val="20"/>
+          <w14:ligatures w14:val="none"/>
+        </w:rPr>
+        <w:t>) {</w:t>
+      </w:r>
+      <w:r>
+        <w:rPr>
+          <w:rFonts w:ascii="JetBrains Mono" w:eastAsia="Times New Roman" w:hAnsi="JetBrains Mono" w:cs="JetBrains Mono"/>
+          <w:color w:val="080808"/>
+          <w:kern w:val="0"/>
+          <w:sz w:val="20"/>
+          <w:szCs w:val="20"/>
+          <w14:ligatures w14:val="none"/>
+        </w:rPr>
+        <w:br/>
+        <w:t xml:space="preserve">                </w:t>
+      </w:r>
+      <w:r>
+        <w:rPr>
+          <w:rFonts w:ascii="JetBrains Mono" w:eastAsia="Times New Roman" w:hAnsi="JetBrains Mono" w:cs="JetBrains Mono"/>
+          <w:color w:val="0033B3"/>
+          <w:kern w:val="0"/>
+          <w:sz w:val="20"/>
+          <w:szCs w:val="20"/>
+          <w14:ligatures w14:val="none"/>
+        </w:rPr>
+        <w:t xml:space="preserve">if </w:t>
+      </w:r>
+      <w:r>
+        <w:rPr>
+          <w:rFonts w:ascii="JetBrains Mono" w:eastAsia="Times New Roman" w:hAnsi="JetBrains Mono" w:cs="JetBrains Mono"/>
+          <w:color w:val="080808"/>
+          <w:kern w:val="0"/>
+          <w:sz w:val="20"/>
+          <w:szCs w:val="20"/>
+          <w14:ligatures w14:val="none"/>
+        </w:rPr>
+        <w:t>(!</w:t>
+      </w:r>
+      <w:r>
+        <w:rPr>
+          <w:rFonts w:ascii="JetBrains Mono" w:eastAsia="Times New Roman" w:hAnsi="JetBrains Mono" w:cs="JetBrains Mono"/>
+          <w:color w:val="000000"/>
+          <w:kern w:val="0"/>
+          <w:sz w:val="20"/>
+          <w:szCs w:val="20"/>
+          <w14:ligatures w14:val="none"/>
+        </w:rPr>
+        <w:t>stack</w:t>
+      </w:r>
+      <w:r>
+        <w:rPr>
+          <w:rFonts w:ascii="JetBrains Mono" w:eastAsia="Times New Roman" w:hAnsi="JetBrains Mono" w:cs="JetBrains Mono"/>
+          <w:color w:val="080808"/>
+          <w:kern w:val="0"/>
+          <w:sz w:val="20"/>
+          <w:szCs w:val="20"/>
+          <w14:ligatures w14:val="none"/>
+        </w:rPr>
+        <w:t>.empty()) {</w:t>
+      </w:r>
+      <w:r>
+        <w:rPr>
+          <w:rFonts w:ascii="JetBrains Mono" w:eastAsia="Times New Roman" w:hAnsi="JetBrains Mono" w:cs="JetBrains Mono"/>
+          <w:color w:val="080808"/>
+          <w:kern w:val="0"/>
+          <w:sz w:val="20"/>
+          <w:szCs w:val="20"/>
+          <w14:ligatures w14:val="none"/>
+        </w:rPr>
+        <w:br/>
+        <w:t xml:space="preserve">                    </w:t>
+      </w:r>
+      <w:r>
+        <w:rPr>
+          <w:rFonts w:ascii="JetBrains Mono" w:eastAsia="Times New Roman" w:hAnsi="JetBrains Mono" w:cs="JetBrains Mono"/>
+          <w:color w:val="000000"/>
+          <w:kern w:val="0"/>
+          <w:sz w:val="20"/>
+          <w:szCs w:val="20"/>
+          <w14:ligatures w14:val="none"/>
+        </w:rPr>
+        <w:t>result</w:t>
+      </w:r>
+      <w:r>
+        <w:rPr>
+          <w:rFonts w:ascii="JetBrains Mono" w:eastAsia="Times New Roman" w:hAnsi="JetBrains Mono" w:cs="JetBrains Mono"/>
+          <w:color w:val="080808"/>
+          <w:kern w:val="0"/>
+          <w:sz w:val="20"/>
+          <w:szCs w:val="20"/>
+          <w14:ligatures w14:val="none"/>
+        </w:rPr>
+        <w:t>[</w:t>
+      </w:r>
+      <w:r>
+        <w:rPr>
+          <w:rFonts w:ascii="JetBrains Mono" w:eastAsia="Times New Roman" w:hAnsi="JetBrains Mono" w:cs="JetBrains Mono"/>
+          <w:color w:val="000000"/>
+          <w:kern w:val="0"/>
+          <w:sz w:val="20"/>
+          <w:szCs w:val="20"/>
+          <w14:ligatures w14:val="none"/>
+        </w:rPr>
+        <w:t>i</w:t>
+      </w:r>
+      <w:r>
+        <w:rPr>
+          <w:rFonts w:ascii="JetBrains Mono" w:eastAsia="Times New Roman" w:hAnsi="JetBrains Mono" w:cs="JetBrains Mono"/>
+          <w:color w:val="080808"/>
+          <w:kern w:val="0"/>
+          <w:sz w:val="20"/>
+          <w:szCs w:val="20"/>
+          <w14:ligatures w14:val="none"/>
+        </w:rPr>
+        <w:t xml:space="preserve">] = </w:t>
+      </w:r>
+      <w:r>
+        <w:rPr>
+          <w:rFonts w:ascii="JetBrains Mono" w:eastAsia="Times New Roman" w:hAnsi="JetBrains Mono" w:cs="JetBrains Mono"/>
+          <w:color w:val="000000"/>
+          <w:kern w:val="0"/>
+          <w:sz w:val="20"/>
+          <w:szCs w:val="20"/>
+          <w14:ligatures w14:val="none"/>
+        </w:rPr>
+        <w:t>stack</w:t>
+      </w:r>
+      <w:r>
+        <w:rPr>
+          <w:rFonts w:ascii="JetBrains Mono" w:eastAsia="Times New Roman" w:hAnsi="JetBrains Mono" w:cs="JetBrains Mono"/>
+          <w:color w:val="080808"/>
+          <w:kern w:val="0"/>
+          <w:sz w:val="20"/>
+          <w:szCs w:val="20"/>
+          <w14:ligatures w14:val="none"/>
+        </w:rPr>
+        <w:t>.peek();</w:t>
+      </w:r>
+      <w:r>
+        <w:rPr>
+          <w:rFonts w:ascii="JetBrains Mono" w:eastAsia="Times New Roman" w:hAnsi="JetBrains Mono" w:cs="JetBrains Mono"/>
+          <w:color w:val="080808"/>
+          <w:kern w:val="0"/>
+          <w:sz w:val="20"/>
+          <w:szCs w:val="20"/>
+          <w14:ligatures w14:val="none"/>
+        </w:rPr>
+        <w:br/>
+        <w:t xml:space="preserve">                } </w:t>
+      </w:r>
+      <w:r>
+        <w:rPr>
+          <w:rFonts w:ascii="JetBrains Mono" w:eastAsia="Times New Roman" w:hAnsi="JetBrains Mono" w:cs="JetBrains Mono"/>
+          <w:color w:val="0033B3"/>
+          <w:kern w:val="0"/>
+          <w:sz w:val="20"/>
+          <w:szCs w:val="20"/>
+          <w14:ligatures w14:val="none"/>
+        </w:rPr>
+        <w:t xml:space="preserve">else </w:t>
+      </w:r>
+      <w:r>
+        <w:rPr>
+          <w:rFonts w:ascii="JetBrains Mono" w:eastAsia="Times New Roman" w:hAnsi="JetBrains Mono" w:cs="JetBrains Mono"/>
+          <w:color w:val="080808"/>
+          <w:kern w:val="0"/>
+          <w:sz w:val="20"/>
+          <w:szCs w:val="20"/>
+          <w14:ligatures w14:val="none"/>
+        </w:rPr>
+        <w:t>{</w:t>
+      </w:r>
+      <w:r>
+        <w:rPr>
+          <w:rFonts w:ascii="JetBrains Mono" w:eastAsia="Times New Roman" w:hAnsi="JetBrains Mono" w:cs="JetBrains Mono"/>
+          <w:color w:val="080808"/>
+          <w:kern w:val="0"/>
+          <w:sz w:val="20"/>
+          <w:szCs w:val="20"/>
+          <w14:ligatures w14:val="none"/>
+        </w:rPr>
+        <w:br/>
+        <w:t xml:space="preserve">                    </w:t>
+      </w:r>
+      <w:r>
+        <w:rPr>
+          <w:rFonts w:ascii="JetBrains Mono" w:eastAsia="Times New Roman" w:hAnsi="JetBrains Mono" w:cs="JetBrains Mono"/>
+          <w:color w:val="000000"/>
+          <w:kern w:val="0"/>
+          <w:sz w:val="20"/>
+          <w:szCs w:val="20"/>
+          <w14:ligatures w14:val="none"/>
+        </w:rPr>
+        <w:t>result</w:t>
+      </w:r>
+      <w:r>
+        <w:rPr>
+          <w:rFonts w:ascii="JetBrains Mono" w:eastAsia="Times New Roman" w:hAnsi="JetBrains Mono" w:cs="JetBrains Mono"/>
+          <w:color w:val="080808"/>
+          <w:kern w:val="0"/>
+          <w:sz w:val="20"/>
+          <w:szCs w:val="20"/>
+          <w14:ligatures w14:val="none"/>
+        </w:rPr>
+        <w:t>[</w:t>
+      </w:r>
+      <w:r>
+        <w:rPr>
+          <w:rFonts w:ascii="JetBrains Mono" w:eastAsia="Times New Roman" w:hAnsi="JetBrains Mono" w:cs="JetBrains Mono"/>
+          <w:color w:val="000000"/>
+          <w:kern w:val="0"/>
+          <w:sz w:val="20"/>
+          <w:szCs w:val="20"/>
+          <w14:ligatures w14:val="none"/>
+        </w:rPr>
+        <w:t>i</w:t>
+      </w:r>
+      <w:r>
+        <w:rPr>
+          <w:rFonts w:ascii="JetBrains Mono" w:eastAsia="Times New Roman" w:hAnsi="JetBrains Mono" w:cs="JetBrains Mono"/>
+          <w:color w:val="080808"/>
+          <w:kern w:val="0"/>
+          <w:sz w:val="20"/>
+          <w:szCs w:val="20"/>
+          <w14:ligatures w14:val="none"/>
+        </w:rPr>
+        <w:t>] = -</w:t>
+      </w:r>
+      <w:r>
+        <w:rPr>
+          <w:rFonts w:ascii="JetBrains Mono" w:eastAsia="Times New Roman" w:hAnsi="JetBrains Mono" w:cs="JetBrains Mono"/>
+          <w:color w:val="1750EB"/>
+          <w:kern w:val="0"/>
+          <w:sz w:val="20"/>
+          <w:szCs w:val="20"/>
+          <w14:ligatures w14:val="none"/>
+        </w:rPr>
+        <w:t>1</w:t>
+      </w:r>
+      <w:r>
+        <w:rPr>
+          <w:rFonts w:ascii="JetBrains Mono" w:eastAsia="Times New Roman" w:hAnsi="JetBrains Mono" w:cs="JetBrains Mono"/>
+          <w:color w:val="080808"/>
+          <w:kern w:val="0"/>
+          <w:sz w:val="20"/>
+          <w:szCs w:val="20"/>
+          <w14:ligatures w14:val="none"/>
+        </w:rPr>
+        <w:t>;</w:t>
+      </w:r>
+      <w:r>
+        <w:rPr>
+          <w:rFonts w:ascii="JetBrains Mono" w:eastAsia="Times New Roman" w:hAnsi="JetBrains Mono" w:cs="JetBrains Mono"/>
+          <w:color w:val="080808"/>
+          <w:kern w:val="0"/>
+          <w:sz w:val="20"/>
+          <w:szCs w:val="20"/>
+          <w14:ligatures w14:val="none"/>
+        </w:rPr>
+        <w:br/>
+        <w:t xml:space="preserve">                }</w:t>
+      </w:r>
+      <w:r>
+        <w:rPr>
+          <w:rFonts w:ascii="JetBrains Mono" w:eastAsia="Times New Roman" w:hAnsi="JetBrains Mono" w:cs="JetBrains Mono"/>
+          <w:color w:val="080808"/>
+          <w:kern w:val="0"/>
+          <w:sz w:val="20"/>
+          <w:szCs w:val="20"/>
+          <w14:ligatures w14:val="none"/>
+        </w:rPr>
+        <w:br/>
+        <w:t xml:space="preserve">            }</w:t>
+      </w:r>
+      <w:r>
+        <w:rPr>
+          <w:rFonts w:ascii="JetBrains Mono" w:eastAsia="Times New Roman" w:hAnsi="JetBrains Mono" w:cs="JetBrains Mono"/>
+          <w:color w:val="080808"/>
+          <w:kern w:val="0"/>
+          <w:sz w:val="20"/>
+          <w:szCs w:val="20"/>
+          <w14:ligatures w14:val="none"/>
+        </w:rPr>
+        <w:br/>
+        <w:t xml:space="preserve">            </w:t>
+      </w:r>
+      <w:r>
+        <w:rPr>
+          <w:rFonts w:ascii="JetBrains Mono" w:eastAsia="Times New Roman" w:hAnsi="JetBrains Mono" w:cs="JetBrains Mono"/>
+          <w:color w:val="000000"/>
+          <w:kern w:val="0"/>
+          <w:sz w:val="20"/>
+          <w:szCs w:val="20"/>
+          <w14:ligatures w14:val="none"/>
+        </w:rPr>
+        <w:t>stack</w:t>
+      </w:r>
+      <w:r>
+        <w:rPr>
+          <w:rFonts w:ascii="JetBrains Mono" w:eastAsia="Times New Roman" w:hAnsi="JetBrains Mono" w:cs="JetBrains Mono"/>
+          <w:color w:val="080808"/>
+          <w:kern w:val="0"/>
+          <w:sz w:val="20"/>
+          <w:szCs w:val="20"/>
+          <w14:ligatures w14:val="none"/>
+        </w:rPr>
+        <w:t>.push(nums[</w:t>
+      </w:r>
+      <w:r>
+        <w:rPr>
+          <w:rFonts w:ascii="JetBrains Mono" w:eastAsia="Times New Roman" w:hAnsi="JetBrains Mono" w:cs="JetBrains Mono"/>
+          <w:color w:val="000000"/>
+          <w:kern w:val="0"/>
+          <w:sz w:val="20"/>
+          <w:szCs w:val="20"/>
+          <w14:ligatures w14:val="none"/>
+        </w:rPr>
+        <w:t xml:space="preserve">i </w:t>
+      </w:r>
+      <w:r>
+        <w:rPr>
+          <w:rFonts w:ascii="JetBrains Mono" w:eastAsia="Times New Roman" w:hAnsi="JetBrains Mono" w:cs="JetBrains Mono"/>
+          <w:color w:val="080808"/>
+          <w:kern w:val="0"/>
+          <w:sz w:val="20"/>
+          <w:szCs w:val="20"/>
+          <w14:ligatures w14:val="none"/>
+        </w:rPr>
+        <w:t xml:space="preserve">% </w:t>
+      </w:r>
+      <w:r>
+        <w:rPr>
+          <w:rFonts w:ascii="JetBrains Mono" w:eastAsia="Times New Roman" w:hAnsi="JetBrains Mono" w:cs="JetBrains Mono"/>
+          <w:color w:val="000000"/>
+          <w:kern w:val="0"/>
+          <w:sz w:val="20"/>
+          <w:szCs w:val="20"/>
+          <w14:ligatures w14:val="none"/>
+        </w:rPr>
+        <w:t>n</w:t>
+      </w:r>
+      <w:r>
+        <w:rPr>
+          <w:rFonts w:ascii="JetBrains Mono" w:eastAsia="Times New Roman" w:hAnsi="JetBrains Mono" w:cs="JetBrains Mono"/>
+          <w:color w:val="080808"/>
+          <w:kern w:val="0"/>
+          <w:sz w:val="20"/>
+          <w:szCs w:val="20"/>
+          <w14:ligatures w14:val="none"/>
+        </w:rPr>
+        <w:t>]);</w:t>
+      </w:r>
+      <w:r>
+        <w:rPr>
+          <w:rFonts w:ascii="JetBrains Mono" w:eastAsia="Times New Roman" w:hAnsi="JetBrains Mono" w:cs="JetBrains Mono"/>
+          <w:color w:val="080808"/>
+          <w:kern w:val="0"/>
+          <w:sz w:val="20"/>
+          <w:szCs w:val="20"/>
+          <w14:ligatures w14:val="none"/>
+        </w:rPr>
+        <w:br/>
+        <w:t xml:space="preserve">        }</w:t>
+      </w:r>
+      <w:r>
+        <w:rPr>
+          <w:rFonts w:ascii="JetBrains Mono" w:eastAsia="Times New Roman" w:hAnsi="JetBrains Mono" w:cs="JetBrains Mono"/>
+          <w:color w:val="080808"/>
+          <w:kern w:val="0"/>
+          <w:sz w:val="20"/>
+          <w:szCs w:val="20"/>
+          <w14:ligatures w14:val="none"/>
+        </w:rPr>
+        <w:br/>
+        <w:t xml:space="preserve">        </w:t>
+      </w:r>
+      <w:r>
+        <w:rPr>
+          <w:rFonts w:ascii="JetBrains Mono" w:eastAsia="Times New Roman" w:hAnsi="JetBrains Mono" w:cs="JetBrains Mono"/>
+          <w:color w:val="0033B3"/>
+          <w:kern w:val="0"/>
+          <w:sz w:val="20"/>
+          <w:szCs w:val="20"/>
+          <w14:ligatures w14:val="none"/>
+        </w:rPr>
+        <w:t xml:space="preserve">return </w:t>
+      </w:r>
+      <w:r>
+        <w:rPr>
+          <w:rFonts w:ascii="JetBrains Mono" w:eastAsia="Times New Roman" w:hAnsi="JetBrains Mono" w:cs="JetBrains Mono"/>
+          <w:color w:val="000000"/>
+          <w:kern w:val="0"/>
+          <w:sz w:val="20"/>
+          <w:szCs w:val="20"/>
+          <w14:ligatures w14:val="none"/>
+        </w:rPr>
+        <w:t>result</w:t>
+      </w:r>
+      <w:r>
+        <w:rPr>
+          <w:rFonts w:ascii="JetBrains Mono" w:eastAsia="Times New Roman" w:hAnsi="JetBrains Mono" w:cs="JetBrains Mono"/>
+          <w:color w:val="080808"/>
+          <w:kern w:val="0"/>
+          <w:sz w:val="20"/>
+          <w:szCs w:val="20"/>
+          <w14:ligatures w14:val="none"/>
+        </w:rPr>
+        <w:t>;</w:t>
+      </w:r>
+      <w:r>
+        <w:rPr>
+          <w:rFonts w:ascii="JetBrains Mono" w:eastAsia="Times New Roman" w:hAnsi="JetBrains Mono" w:cs="JetBrains Mono"/>
+          <w:color w:val="080808"/>
+          <w:kern w:val="0"/>
+          <w:sz w:val="20"/>
+          <w:szCs w:val="20"/>
+          <w14:ligatures w14:val="none"/>
+        </w:rPr>
+        <w:br/>
+        <w:t xml:space="preserve">    }</w:t>
+      </w:r>
+      <w:r>
+        <w:rPr>
+          <w:rFonts w:ascii="JetBrains Mono" w:eastAsia="Times New Roman" w:hAnsi="JetBrains Mono" w:cs="JetBrains Mono"/>
+          <w:color w:val="080808"/>
+          <w:kern w:val="0"/>
+          <w:sz w:val="20"/>
+          <w:szCs w:val="20"/>
+          <w14:ligatures w14:val="none"/>
+        </w:rPr>
+        <w:br/>
+        <w:t>}</w:t>
+      </w:r>
+    </w:p>
     <w:p>
       <w:pPr>
         <w:pStyle w:val="Heading1"/>

</xml_diff>